<commit_message>
send v1 affichage competence
</commit_message>
<xml_diff>
--- a/Sprint 1/Package  - Programmes et compétences/Documentation/Analyse/P07-US-01.docx
+++ b/Sprint 1/Package  - Programmes et compétences/Documentation/Analyse/P07-US-01.docx
@@ -448,7 +448,14 @@
                 <w:szCs w:val="22"/>
               </w:rPr>
               <w:tab/>
-              <w:t>(XX)</w:t>
+              <w:t>(FH</w:t>
+            </w:r>
+            <w:r>
+              <w:rPr>
+                <w:sz w:val="22"/>
+                <w:szCs w:val="22"/>
+              </w:rPr>
+              <w:t>)</w:t>
             </w:r>
           </w:p>
           <w:p>
@@ -496,21 +503,15 @@
                 <w:szCs w:val="22"/>
               </w:rPr>
               <w:tab/>
-              <w:t>(XX)</w:t>
-            </w:r>
-          </w:p>
-          <w:p>
-            <w:pPr>
-              <w:pStyle w:val="Information"/>
-              <w:tabs>
-                <w:tab w:val="center" w:pos="9661"/>
-              </w:tabs>
-              <w:ind w:left="306"/>
-              <w:rPr>
-                <w:sz w:val="22"/>
-                <w:szCs w:val="22"/>
-              </w:rPr>
-            </w:pPr>
+              <w:t>(FH</w:t>
+            </w:r>
+            <w:r>
+              <w:rPr>
+                <w:sz w:val="22"/>
+                <w:szCs w:val="22"/>
+              </w:rPr>
+              <w:t>)</w:t>
+            </w:r>
             <w:r>
               <w:rPr>
                 <w:sz w:val="22"/>
@@ -609,6 +610,8 @@
               </w:rPr>
               <w:t>Samuel Larouche</w:t>
             </w:r>
+            <w:bookmarkStart w:id="2" w:name="_GoBack"/>
+            <w:bookmarkEnd w:id="2"/>
           </w:p>
           <w:p>
             <w:pPr>
@@ -786,8 +789,6 @@
                 <w:szCs w:val="22"/>
               </w:rPr>
             </w:pPr>
-            <w:bookmarkStart w:id="2" w:name="_GoBack"/>
-            <w:bookmarkEnd w:id="2"/>
           </w:p>
         </w:tc>
       </w:tr>
@@ -976,7 +977,7 @@
             </wp:anchor>
           </w:drawing>
         </mc:Choice>
-        <mc:Fallback xmlns:cx5="http://schemas.microsoft.com/office/drawing/2016/5/11/chartex" xmlns:cx4="http://schemas.microsoft.com/office/drawing/2016/5/10/chartex" xmlns:cx3="http://schemas.microsoft.com/office/drawing/2016/5/9/chartex" xmlns:cx2="http://schemas.microsoft.com/office/drawing/2015/10/21/chartex" xmlns:cx1="http://schemas.microsoft.com/office/drawing/2015/9/8/chartex">
+        <mc:Fallback xmlns:cx1="http://schemas.microsoft.com/office/drawing/2015/9/8/chartex" xmlns:cx2="http://schemas.microsoft.com/office/drawing/2015/10/21/chartex" xmlns:cx3="http://schemas.microsoft.com/office/drawing/2016/5/9/chartex" xmlns:cx4="http://schemas.microsoft.com/office/drawing/2016/5/10/chartex" xmlns:cx5="http://schemas.microsoft.com/office/drawing/2016/5/11/chartex">
           <w:pict>
             <v:rect w14:anchorId="5DFAC387" id="Rectangle 3" o:spid="_x0000_s1026" style="position:absolute;margin-left:8.4pt;margin-top:36.3pt;width:401.85pt;height:54.95pt;z-index:251657728;visibility:visible;mso-wrap-style:square;mso-width-percent:0;mso-height-percent:0;mso-wrap-distance-left:9pt;mso-wrap-distance-top:0;mso-wrap-distance-right:9pt;mso-wrap-distance-bottom:0;mso-position-horizontal:absolute;mso-position-horizontal-relative:text;mso-position-vertical:absolute;mso-position-vertical-relative:text;mso-width-percent:0;mso-height-percent:0;mso-width-relative:page;mso-height-relative:page;v-text-anchor:top" o:gfxdata="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" stroked="f">
               <v:fill color2="#e89b00" rotate="t" angle="90" focus="100%" type="gradient"/>
@@ -3264,7 +3265,7 @@
 </file>
 
 <file path=customXml/itemProps1.xml><?xml version="1.0" encoding="utf-8"?>
-<ds:datastoreItem xmlns:ds="http://schemas.openxmlformats.org/officeDocument/2006/customXml" ds:itemID="{6EE1268F-3A84-49E1-A55F-11762D683BD7}">
+<ds:datastoreItem xmlns:ds="http://schemas.openxmlformats.org/officeDocument/2006/customXml" ds:itemID="{6CBBAE73-3BAA-4499-A909-096E6FED9EFA}">
   <ds:schemaRefs>
     <ds:schemaRef ds:uri="http://schemas.openxmlformats.org/officeDocument/2006/bibliography"/>
   </ds:schemaRefs>

</xml_diff>